<commit_message>
Updated docuumentation with some minor edit to the tech section
</commit_message>
<xml_diff>
--- a/docs/Architecture/EmmaTommy Documentation.docx
+++ b/docs/Architecture/EmmaTommy Documentation.docx
@@ -731,44 +731,50 @@
       <w:pPr>
         <w:pStyle w:val="Normal"/>
         <w:jc w:val="left"/>
-        <w:rPr>
-          <w:b w:val="false"/>
-          <w:b w:val="false"/>
-          <w:bCs w:val="false"/>
-          <w:u w:val="none"/>
-          <w:lang w:val="en-US"/>
-        </w:rPr>
-      </w:pPr>
-      <w:r>
-        <w:rPr>
-          <w:b w:val="false"/>
-          <w:bCs w:val="false"/>
-          <w:u w:val="none"/>
-          <w:lang w:val="en-US"/>
-        </w:rPr>
-        <w:t>The system is written using Java 11 as an ensemble of micro-services. Internally micro-services are composed by concurrent Actors via AKKA. At the microservice communication level, Akka is used to ask for data, for application logic or for orchestration, while Kafka is used a persistent data channel for producing micro-services’ output that other micro-services react on.</w:t>
+        <w:rPr/>
+      </w:pPr>
+      <w:r>
+        <w:rPr>
+          <w:b w:val="false"/>
+          <w:bCs w:val="false"/>
+          <w:u w:val="none"/>
+          <w:lang w:val="en-US"/>
+        </w:rPr>
+        <w:t>The system is written using Java 11 as an ensemble of micro-services. Internally micro-services are composed by concurrent Actors via AKKA. At the global communication level between microservices, Akka is used to ask for data, for application logic or for orchestration, while Kafka is used a persistent data channel for producing micro-services’ output that other micro-services react on.</w:t>
       </w:r>
     </w:p>
     <w:p>
       <w:pPr>
         <w:pStyle w:val="Normal"/>
         <w:jc w:val="left"/>
-        <w:rPr>
-          <w:b w:val="false"/>
-          <w:b w:val="false"/>
-          <w:bCs w:val="false"/>
-          <w:u w:val="none"/>
-          <w:lang w:val="en-US"/>
-        </w:rPr>
-      </w:pPr>
-      <w:r>
-        <w:rPr>
-          <w:b w:val="false"/>
-          <w:bCs w:val="false"/>
-          <w:u w:val="none"/>
-          <w:lang w:val="en-US"/>
-        </w:rPr>
-        <w:t>The staging DB chosen is MySQL, where the data element is a decoration of a Servizio’s JSON to quickly analyze them for posting.</w:t>
+        <w:rPr/>
+      </w:pPr>
+      <w:r>
+        <w:rPr>
+          <w:b w:val="false"/>
+          <w:bCs w:val="false"/>
+          <w:u w:val="none"/>
+          <w:lang w:val="en-US"/>
+        </w:rPr>
+        <w:t xml:space="preserve">The </w:t>
+      </w:r>
+      <w:r>
+        <w:rPr>
+          <w:b w:val="false"/>
+          <w:bCs w:val="false"/>
+          <w:u w:val="none"/>
+          <w:lang w:val="en-US"/>
+        </w:rPr>
+        <w:t xml:space="preserve">chosen </w:t>
+      </w:r>
+      <w:r>
+        <w:rPr>
+          <w:b w:val="false"/>
+          <w:bCs w:val="false"/>
+          <w:u w:val="none"/>
+          <w:lang w:val="en-US"/>
+        </w:rPr>
+        <w:t>staging DB is MySQL, where the data element is a decoration of a Servizio’s JSON to quickly analyze them for posting.</w:t>
       </w:r>
     </w:p>
     <w:p>
@@ -797,13 +803,7 @@
       <w:pPr>
         <w:pStyle w:val="Normal"/>
         <w:jc w:val="left"/>
-        <w:rPr>
-          <w:b w:val="false"/>
-          <w:b w:val="false"/>
-          <w:bCs w:val="false"/>
-          <w:u w:val="none"/>
-          <w:lang w:val="en-US"/>
-        </w:rPr>
+        <w:rPr/>
       </w:pPr>
       <w:r>
         <w:rPr>
@@ -813,19 +813,6 @@
           <w:lang w:val="en-US"/>
         </w:rPr>
         <w:t>Finally, the analytics service uses ELK stack linked to each micro-services’ logs (via FileBeat and LogStash) and to the persistence DB (via LogStash and Kafka, to add persistence to the data link).</w:t>
-      </w:r>
-    </w:p>
-    <w:p>
-      <w:pPr>
-        <w:pStyle w:val="Normal"/>
-        <w:rPr>
-          <w:lang w:val="en-US"/>
-        </w:rPr>
-      </w:pPr>
-      <w:r>
-        <w:rPr>
-          <w:lang w:val="en-US"/>
-        </w:rPr>
       </w:r>
     </w:p>
     <w:p>
@@ -4243,6 +4230,328 @@
       <w:rFonts w:cs="OpenSymbol"/>
     </w:rPr>
   </w:style>
+  <w:style w:type="character" w:styleId="ListLabel82">
+    <w:name w:val="ListLabel 82"/>
+    <w:qFormat/>
+    <w:rPr>
+      <w:rFonts w:cs="OpenSymbol"/>
+    </w:rPr>
+  </w:style>
+  <w:style w:type="character" w:styleId="ListLabel83">
+    <w:name w:val="ListLabel 83"/>
+    <w:qFormat/>
+    <w:rPr>
+      <w:rFonts w:cs="OpenSymbol"/>
+    </w:rPr>
+  </w:style>
+  <w:style w:type="character" w:styleId="ListLabel84">
+    <w:name w:val="ListLabel 84"/>
+    <w:qFormat/>
+    <w:rPr>
+      <w:rFonts w:cs="OpenSymbol"/>
+    </w:rPr>
+  </w:style>
+  <w:style w:type="character" w:styleId="ListLabel85">
+    <w:name w:val="ListLabel 85"/>
+    <w:qFormat/>
+    <w:rPr>
+      <w:rFonts w:cs="OpenSymbol"/>
+    </w:rPr>
+  </w:style>
+  <w:style w:type="character" w:styleId="ListLabel86">
+    <w:name w:val="ListLabel 86"/>
+    <w:qFormat/>
+    <w:rPr>
+      <w:rFonts w:cs="OpenSymbol"/>
+    </w:rPr>
+  </w:style>
+  <w:style w:type="character" w:styleId="ListLabel87">
+    <w:name w:val="ListLabel 87"/>
+    <w:qFormat/>
+    <w:rPr>
+      <w:rFonts w:cs="OpenSymbol"/>
+    </w:rPr>
+  </w:style>
+  <w:style w:type="character" w:styleId="ListLabel88">
+    <w:name w:val="ListLabel 88"/>
+    <w:qFormat/>
+    <w:rPr>
+      <w:rFonts w:cs="OpenSymbol"/>
+    </w:rPr>
+  </w:style>
+  <w:style w:type="character" w:styleId="ListLabel89">
+    <w:name w:val="ListLabel 89"/>
+    <w:qFormat/>
+    <w:rPr>
+      <w:rFonts w:cs="OpenSymbol"/>
+    </w:rPr>
+  </w:style>
+  <w:style w:type="character" w:styleId="ListLabel90">
+    <w:name w:val="ListLabel 90"/>
+    <w:qFormat/>
+    <w:rPr>
+      <w:rFonts w:cs="OpenSymbol"/>
+    </w:rPr>
+  </w:style>
+  <w:style w:type="character" w:styleId="ListLabel91">
+    <w:name w:val="ListLabel 91"/>
+    <w:qFormat/>
+    <w:rPr>
+      <w:rFonts w:cs="OpenSymbol"/>
+    </w:rPr>
+  </w:style>
+  <w:style w:type="character" w:styleId="ListLabel92">
+    <w:name w:val="ListLabel 92"/>
+    <w:qFormat/>
+    <w:rPr>
+      <w:rFonts w:cs="OpenSymbol"/>
+    </w:rPr>
+  </w:style>
+  <w:style w:type="character" w:styleId="ListLabel93">
+    <w:name w:val="ListLabel 93"/>
+    <w:qFormat/>
+    <w:rPr>
+      <w:rFonts w:cs="OpenSymbol"/>
+    </w:rPr>
+  </w:style>
+  <w:style w:type="character" w:styleId="ListLabel94">
+    <w:name w:val="ListLabel 94"/>
+    <w:qFormat/>
+    <w:rPr>
+      <w:rFonts w:cs="OpenSymbol"/>
+    </w:rPr>
+  </w:style>
+  <w:style w:type="character" w:styleId="ListLabel95">
+    <w:name w:val="ListLabel 95"/>
+    <w:qFormat/>
+    <w:rPr>
+      <w:rFonts w:cs="OpenSymbol"/>
+    </w:rPr>
+  </w:style>
+  <w:style w:type="character" w:styleId="ListLabel96">
+    <w:name w:val="ListLabel 96"/>
+    <w:qFormat/>
+    <w:rPr>
+      <w:rFonts w:cs="OpenSymbol"/>
+    </w:rPr>
+  </w:style>
+  <w:style w:type="character" w:styleId="ListLabel97">
+    <w:name w:val="ListLabel 97"/>
+    <w:qFormat/>
+    <w:rPr>
+      <w:rFonts w:cs="OpenSymbol"/>
+    </w:rPr>
+  </w:style>
+  <w:style w:type="character" w:styleId="ListLabel98">
+    <w:name w:val="ListLabel 98"/>
+    <w:qFormat/>
+    <w:rPr>
+      <w:rFonts w:cs="OpenSymbol"/>
+    </w:rPr>
+  </w:style>
+  <w:style w:type="character" w:styleId="ListLabel99">
+    <w:name w:val="ListLabel 99"/>
+    <w:qFormat/>
+    <w:rPr>
+      <w:rFonts w:cs="OpenSymbol"/>
+    </w:rPr>
+  </w:style>
+  <w:style w:type="character" w:styleId="ListLabel100">
+    <w:name w:val="ListLabel 100"/>
+    <w:qFormat/>
+    <w:rPr>
+      <w:rFonts w:cs="OpenSymbol"/>
+      <w:b/>
+    </w:rPr>
+  </w:style>
+  <w:style w:type="character" w:styleId="ListLabel101">
+    <w:name w:val="ListLabel 101"/>
+    <w:qFormat/>
+    <w:rPr>
+      <w:rFonts w:cs="OpenSymbol"/>
+      <w:b/>
+    </w:rPr>
+  </w:style>
+  <w:style w:type="character" w:styleId="ListLabel102">
+    <w:name w:val="ListLabel 102"/>
+    <w:qFormat/>
+    <w:rPr>
+      <w:rFonts w:cs="OpenSymbol"/>
+    </w:rPr>
+  </w:style>
+  <w:style w:type="character" w:styleId="ListLabel103">
+    <w:name w:val="ListLabel 103"/>
+    <w:qFormat/>
+    <w:rPr>
+      <w:rFonts w:cs="OpenSymbol"/>
+    </w:rPr>
+  </w:style>
+  <w:style w:type="character" w:styleId="ListLabel104">
+    <w:name w:val="ListLabel 104"/>
+    <w:qFormat/>
+    <w:rPr>
+      <w:rFonts w:cs="OpenSymbol"/>
+    </w:rPr>
+  </w:style>
+  <w:style w:type="character" w:styleId="ListLabel105">
+    <w:name w:val="ListLabel 105"/>
+    <w:qFormat/>
+    <w:rPr>
+      <w:rFonts w:cs="OpenSymbol"/>
+    </w:rPr>
+  </w:style>
+  <w:style w:type="character" w:styleId="ListLabel106">
+    <w:name w:val="ListLabel 106"/>
+    <w:qFormat/>
+    <w:rPr>
+      <w:rFonts w:cs="OpenSymbol"/>
+    </w:rPr>
+  </w:style>
+  <w:style w:type="character" w:styleId="ListLabel107">
+    <w:name w:val="ListLabel 107"/>
+    <w:qFormat/>
+    <w:rPr>
+      <w:rFonts w:cs="OpenSymbol"/>
+    </w:rPr>
+  </w:style>
+  <w:style w:type="character" w:styleId="ListLabel108">
+    <w:name w:val="ListLabel 108"/>
+    <w:qFormat/>
+    <w:rPr>
+      <w:rFonts w:cs="OpenSymbol"/>
+    </w:rPr>
+  </w:style>
+  <w:style w:type="character" w:styleId="ListLabel109">
+    <w:name w:val="ListLabel 109"/>
+    <w:qFormat/>
+    <w:rPr>
+      <w:rFonts w:cs="OpenSymbol"/>
+      <w:b/>
+    </w:rPr>
+  </w:style>
+  <w:style w:type="character" w:styleId="ListLabel110">
+    <w:name w:val="ListLabel 110"/>
+    <w:qFormat/>
+    <w:rPr>
+      <w:rFonts w:cs="OpenSymbol"/>
+      <w:b/>
+    </w:rPr>
+  </w:style>
+  <w:style w:type="character" w:styleId="ListLabel111">
+    <w:name w:val="ListLabel 111"/>
+    <w:qFormat/>
+    <w:rPr>
+      <w:rFonts w:cs="OpenSymbol"/>
+      <w:b/>
+    </w:rPr>
+  </w:style>
+  <w:style w:type="character" w:styleId="ListLabel112">
+    <w:name w:val="ListLabel 112"/>
+    <w:qFormat/>
+    <w:rPr>
+      <w:rFonts w:cs="OpenSymbol"/>
+      <w:b/>
+    </w:rPr>
+  </w:style>
+  <w:style w:type="character" w:styleId="ListLabel113">
+    <w:name w:val="ListLabel 113"/>
+    <w:qFormat/>
+    <w:rPr>
+      <w:rFonts w:cs="OpenSymbol"/>
+    </w:rPr>
+  </w:style>
+  <w:style w:type="character" w:styleId="ListLabel114">
+    <w:name w:val="ListLabel 114"/>
+    <w:qFormat/>
+    <w:rPr>
+      <w:rFonts w:cs="OpenSymbol"/>
+    </w:rPr>
+  </w:style>
+  <w:style w:type="character" w:styleId="ListLabel115">
+    <w:name w:val="ListLabel 115"/>
+    <w:qFormat/>
+    <w:rPr>
+      <w:rFonts w:cs="OpenSymbol"/>
+    </w:rPr>
+  </w:style>
+  <w:style w:type="character" w:styleId="ListLabel116">
+    <w:name w:val="ListLabel 116"/>
+    <w:qFormat/>
+    <w:rPr>
+      <w:rFonts w:cs="OpenSymbol"/>
+    </w:rPr>
+  </w:style>
+  <w:style w:type="character" w:styleId="ListLabel117">
+    <w:name w:val="ListLabel 117"/>
+    <w:qFormat/>
+    <w:rPr>
+      <w:rFonts w:cs="OpenSymbol"/>
+    </w:rPr>
+  </w:style>
+  <w:style w:type="character" w:styleId="ListLabel118">
+    <w:name w:val="ListLabel 118"/>
+    <w:qFormat/>
+    <w:rPr>
+      <w:rFonts w:cs="OpenSymbol"/>
+      <w:b w:val="false"/>
+    </w:rPr>
+  </w:style>
+  <w:style w:type="character" w:styleId="ListLabel119">
+    <w:name w:val="ListLabel 119"/>
+    <w:qFormat/>
+    <w:rPr>
+      <w:rFonts w:cs="OpenSymbol"/>
+    </w:rPr>
+  </w:style>
+  <w:style w:type="character" w:styleId="ListLabel120">
+    <w:name w:val="ListLabel 120"/>
+    <w:qFormat/>
+    <w:rPr>
+      <w:rFonts w:cs="OpenSymbol"/>
+    </w:rPr>
+  </w:style>
+  <w:style w:type="character" w:styleId="ListLabel121">
+    <w:name w:val="ListLabel 121"/>
+    <w:qFormat/>
+    <w:rPr>
+      <w:rFonts w:cs="OpenSymbol"/>
+    </w:rPr>
+  </w:style>
+  <w:style w:type="character" w:styleId="ListLabel122">
+    <w:name w:val="ListLabel 122"/>
+    <w:qFormat/>
+    <w:rPr>
+      <w:rFonts w:cs="OpenSymbol"/>
+    </w:rPr>
+  </w:style>
+  <w:style w:type="character" w:styleId="ListLabel123">
+    <w:name w:val="ListLabel 123"/>
+    <w:qFormat/>
+    <w:rPr>
+      <w:rFonts w:cs="OpenSymbol"/>
+    </w:rPr>
+  </w:style>
+  <w:style w:type="character" w:styleId="ListLabel124">
+    <w:name w:val="ListLabel 124"/>
+    <w:qFormat/>
+    <w:rPr>
+      <w:rFonts w:cs="OpenSymbol"/>
+    </w:rPr>
+  </w:style>
+  <w:style w:type="character" w:styleId="ListLabel125">
+    <w:name w:val="ListLabel 125"/>
+    <w:qFormat/>
+    <w:rPr>
+      <w:rFonts w:cs="OpenSymbol"/>
+    </w:rPr>
+  </w:style>
+  <w:style w:type="character" w:styleId="ListLabel126">
+    <w:name w:val="ListLabel 126"/>
+    <w:qFormat/>
+    <w:rPr>
+      <w:rFonts w:cs="OpenSymbol"/>
+    </w:rPr>
+  </w:style>
   <w:style w:type="paragraph" w:styleId="Titolo">
     <w:name w:val="Titolo"/>
     <w:basedOn w:val="Normal"/>

</xml_diff>

<commit_message>
Added management of Servizi from other SOREUs Added data integration between servizi shared between SOREUS Added db query: get all servizi in collection verifiyng one or more properties (es start_date: 01/01/2020)
</commit_message>
<xml_diff>
--- a/docs/Architecture/EmmaTommy Documentation.docx
+++ b/docs/Architecture/EmmaTommy Documentation.docx
@@ -1072,9 +1072,7 @@
     <w:p>
       <w:pPr>
         <w:pStyle w:val="Normal"/>
-        <w:rPr>
-          <w:lang w:val="en-US"/>
-        </w:rPr>
+        <w:rPr/>
       </w:pPr>
       <w:r>
         <w:rPr>
@@ -1088,18 +1086,50 @@
         <w:pStyle w:val="Normal"/>
         <w:numPr>
           <w:ilvl w:val="0"/>
-          <w:numId w:val="1"/>
-        </w:numPr>
-        <w:rPr>
-          <w:lang w:val="en-US"/>
-        </w:rPr>
-      </w:pPr>
-      <w:r>
-        <w:rPr>
-          <w:lang w:val="en-US"/>
-        </w:rPr>
-        <w:t xml:space="preserve">If the servizio (by ID) is already present in the </w:t>
-      </w:r>
+          <w:numId w:val="6"/>
+        </w:numPr>
+        <w:rPr/>
+      </w:pPr>
+      <w:r>
+        <w:rPr>
+          <w:lang w:val="en-US"/>
+        </w:rPr>
+        <w:t>If the servizio is NOT from the Associazione’s SOREU</w:t>
+      </w:r>
+    </w:p>
+    <w:p>
+      <w:pPr>
+        <w:pStyle w:val="Normal"/>
+        <w:numPr>
+          <w:ilvl w:val="1"/>
+          <w:numId w:val="6"/>
+        </w:numPr>
+        <w:rPr/>
+      </w:pPr>
+      <w:r>
+        <w:rPr>
+          <w:lang w:val="en-US"/>
+        </w:rPr>
+        <w:t xml:space="preserve">If the servizio (by ID) is </w:t>
+      </w:r>
+      <w:r>
+        <w:rPr>
+          <w:rFonts w:eastAsia="Noto Serif CJK SC" w:cs="Lohit Devanagari"/>
+          <w:color w:val="auto"/>
+          <w:kern w:val="2"/>
+          <w:sz w:val="24"/>
+          <w:szCs w:val="24"/>
+          <w:lang w:val="en-US" w:eastAsia="zh-CN" w:bidi="hi-IN"/>
+        </w:rPr>
+        <w:t>NOT</w:t>
+      </w:r>
+      <w:r>
+        <w:rPr>
+          <w:lang w:val="en-US"/>
+        </w:rPr>
+        <w:t xml:space="preserve"> present in the </w:t>
+      </w:r>
+      <w:bookmarkStart w:id="0" w:name="__DdeLink__125_823195962"/>
       <w:r>
         <w:rPr>
           <w:i/>
@@ -1109,59 +1139,47 @@
         </w:rPr>
         <w:t>Persistence DB</w:t>
       </w:r>
-    </w:p>
-    <w:p>
-      <w:pPr>
-        <w:pStyle w:val="Normal"/>
-        <w:numPr>
-          <w:ilvl w:val="1"/>
-          <w:numId w:val="1"/>
-        </w:numPr>
-        <w:rPr>
-          <w:lang w:val="en-US"/>
-        </w:rPr>
-      </w:pPr>
-      <w:r>
-        <w:rPr>
-          <w:lang w:val="en-US"/>
-        </w:rPr>
-        <w:t>If the servizio has the same data (no update), discard it</w:t>
-      </w:r>
-    </w:p>
-    <w:p>
-      <w:pPr>
-        <w:pStyle w:val="Normal"/>
-        <w:numPr>
-          <w:ilvl w:val="1"/>
-          <w:numId w:val="1"/>
-        </w:numPr>
-        <w:rPr>
-          <w:lang w:val="en-US"/>
-        </w:rPr>
-      </w:pPr>
-      <w:r>
-        <w:rPr>
-          <w:lang w:val="en-US"/>
-        </w:rPr>
-        <w:t>If the servizio has updates, send error notification for manual update</w:t>
-      </w:r>
-    </w:p>
-    <w:p>
-      <w:pPr>
-        <w:pStyle w:val="Normal"/>
-        <w:numPr>
-          <w:ilvl w:val="0"/>
-          <w:numId w:val="1"/>
-        </w:numPr>
-        <w:rPr>
-          <w:lang w:val="en-US"/>
-        </w:rPr>
-      </w:pPr>
-      <w:r>
-        <w:rPr>
-          <w:lang w:val="en-US"/>
-        </w:rPr>
-        <w:t xml:space="preserve">If the servizio (by ID) is not present in the </w:t>
+      <w:r>
+        <w:rPr>
+          <w:i/>
+          <w:iCs/>
+          <w:u w:val="none"/>
+          <w:lang w:val="en-US"/>
+        </w:rPr>
+        <w:t xml:space="preserve"> – </w:t>
+      </w:r>
+      <w:r>
+        <w:rPr>
+          <w:i/>
+          <w:iCs/>
+          <w:u w:val="none"/>
+          <w:lang w:val="en-US"/>
+        </w:rPr>
+        <w:t>SoreuTable</w:t>
+      </w:r>
+      <w:bookmarkEnd w:id="0"/>
+    </w:p>
+    <w:p>
+      <w:pPr>
+        <w:pStyle w:val="Normal"/>
+        <w:numPr>
+          <w:ilvl w:val="2"/>
+          <w:numId w:val="6"/>
+        </w:numPr>
+        <w:rPr>
+          <w:i w:val="false"/>
+          <w:i w:val="false"/>
+          <w:iCs w:val="false"/>
+        </w:rPr>
+      </w:pPr>
+      <w:r>
+        <w:rPr>
+          <w:i w:val="false"/>
+          <w:iCs w:val="false"/>
+          <w:u w:val="none"/>
+          <w:lang w:val="en-US"/>
+        </w:rPr>
+        <w:t xml:space="preserve">Create an entry for the servizio in the </w:t>
       </w:r>
       <w:r>
         <w:rPr>
@@ -1172,21 +1190,42 @@
         </w:rPr>
         <w:t>Persistence DB</w:t>
       </w:r>
+      <w:r>
+        <w:rPr>
+          <w:i/>
+          <w:iCs/>
+          <w:u w:val="none"/>
+          <w:lang w:val="en-US"/>
+        </w:rPr>
+        <w:t xml:space="preserve"> – SoreuTable</w:t>
+      </w:r>
     </w:p>
     <w:p>
       <w:pPr>
         <w:pStyle w:val="Normal"/>
         <w:numPr>
           <w:ilvl w:val="1"/>
-          <w:numId w:val="1"/>
+          <w:numId w:val="6"/>
         </w:numPr>
         <w:rPr/>
       </w:pPr>
       <w:r>
         <w:rPr>
-          <w:lang w:val="en-US"/>
-        </w:rPr>
-        <w:t xml:space="preserve">If the servizio (by ID) is already present in the </w:t>
+          <w:i w:val="false"/>
+          <w:iCs w:val="false"/>
+          <w:u w:val="none"/>
+          <w:lang w:val="en-US"/>
+        </w:rPr>
+        <w:t>If the servizio (by ID) is already present in the</w:t>
+      </w:r>
+      <w:r>
+        <w:rPr>
+          <w:i/>
+          <w:iCs/>
+          <w:u w:val="none"/>
+          <w:lang w:val="en-US"/>
+        </w:rPr>
+        <w:t xml:space="preserve"> </w:t>
       </w:r>
       <w:r>
         <w:rPr>
@@ -1195,6 +1234,224 @@
           <w:u w:val="single"/>
           <w:lang w:val="en-US"/>
         </w:rPr>
+        <w:t>Persistence DB</w:t>
+      </w:r>
+      <w:r>
+        <w:rPr>
+          <w:i/>
+          <w:iCs/>
+          <w:u w:val="none"/>
+          <w:lang w:val="en-US"/>
+        </w:rPr>
+        <w:t xml:space="preserve"> – SoreuTable</w:t>
+      </w:r>
+    </w:p>
+    <w:p>
+      <w:pPr>
+        <w:pStyle w:val="Normal"/>
+        <w:numPr>
+          <w:ilvl w:val="2"/>
+          <w:numId w:val="6"/>
+        </w:numPr>
+        <w:rPr/>
+      </w:pPr>
+      <w:r>
+        <w:rPr>
+          <w:lang w:val="en-US"/>
+        </w:rPr>
+        <w:t>If the servizio has the same data (no update), discard it</w:t>
+      </w:r>
+    </w:p>
+    <w:p>
+      <w:pPr>
+        <w:pStyle w:val="Normal"/>
+        <w:numPr>
+          <w:ilvl w:val="2"/>
+          <w:numId w:val="6"/>
+        </w:numPr>
+        <w:rPr/>
+      </w:pPr>
+      <w:r>
+        <w:rPr>
+          <w:lang w:val="en-US"/>
+        </w:rPr>
+        <w:t xml:space="preserve">If the servizio has updates, update the servizio in the </w:t>
+      </w:r>
+      <w:r>
+        <w:rPr>
+          <w:i/>
+          <w:iCs/>
+          <w:u w:val="single"/>
+          <w:lang w:val="en-US"/>
+        </w:rPr>
+        <w:t>Persistence DB</w:t>
+      </w:r>
+      <w:r>
+        <w:rPr>
+          <w:i/>
+          <w:iCs/>
+          <w:u w:val="none"/>
+          <w:lang w:val="en-US"/>
+        </w:rPr>
+        <w:t xml:space="preserve"> - SoreuTable</w:t>
+      </w:r>
+    </w:p>
+    <w:p>
+      <w:pPr>
+        <w:pStyle w:val="Normal"/>
+        <w:numPr>
+          <w:ilvl w:val="0"/>
+          <w:numId w:val="6"/>
+        </w:numPr>
+        <w:rPr/>
+      </w:pPr>
+      <w:r>
+        <w:rPr>
+          <w:lang w:val="en-US"/>
+        </w:rPr>
+        <w:t>If the servizio is from the Associazione’s SOREU</w:t>
+      </w:r>
+    </w:p>
+    <w:p>
+      <w:pPr>
+        <w:pStyle w:val="Normal"/>
+        <w:numPr>
+          <w:ilvl w:val="0"/>
+          <w:numId w:val="1"/>
+        </w:numPr>
+        <w:rPr/>
+      </w:pPr>
+      <w:r>
+        <w:rPr>
+          <w:lang w:val="en-US"/>
+        </w:rPr>
+        <w:t xml:space="preserve">If the servizio (by ID) is already present in the </w:t>
+      </w:r>
+      <w:r>
+        <w:rPr>
+          <w:i/>
+          <w:iCs/>
+          <w:u w:val="single"/>
+          <w:lang w:val="en-US"/>
+        </w:rPr>
+        <w:t>Persistence DB</w:t>
+      </w:r>
+      <w:r>
+        <w:rPr>
+          <w:i/>
+          <w:iCs/>
+          <w:u w:val="none"/>
+          <w:lang w:val="en-US"/>
+        </w:rPr>
+        <w:t xml:space="preserve"> - </w:t>
+      </w:r>
+      <w:r>
+        <w:rPr>
+          <w:i/>
+          <w:iCs/>
+          <w:u w:val="none"/>
+          <w:lang w:val="en-US"/>
+        </w:rPr>
+        <w:t>SoreuTable</w:t>
+      </w:r>
+    </w:p>
+    <w:p>
+      <w:pPr>
+        <w:pStyle w:val="Normal"/>
+        <w:numPr>
+          <w:ilvl w:val="1"/>
+          <w:numId w:val="1"/>
+        </w:numPr>
+        <w:rPr/>
+      </w:pPr>
+      <w:r>
+        <w:rPr>
+          <w:lang w:val="en-US"/>
+        </w:rPr>
+        <w:t>If the servizio has the same data (no update), discard it</w:t>
+      </w:r>
+    </w:p>
+    <w:p>
+      <w:pPr>
+        <w:pStyle w:val="Normal"/>
+        <w:numPr>
+          <w:ilvl w:val="1"/>
+          <w:numId w:val="1"/>
+        </w:numPr>
+        <w:rPr/>
+      </w:pPr>
+      <w:r>
+        <w:rPr>
+          <w:lang w:val="en-US"/>
+        </w:rPr>
+        <w:t>If the servizio has updates, send error notification for manual update</w:t>
+      </w:r>
+    </w:p>
+    <w:p>
+      <w:pPr>
+        <w:pStyle w:val="Normal"/>
+        <w:numPr>
+          <w:ilvl w:val="0"/>
+          <w:numId w:val="1"/>
+        </w:numPr>
+        <w:rPr/>
+      </w:pPr>
+      <w:r>
+        <w:rPr>
+          <w:lang w:val="en-US"/>
+        </w:rPr>
+        <w:t xml:space="preserve">If the servizio (by ID) is not present in the </w:t>
+      </w:r>
+      <w:r>
+        <w:rPr>
+          <w:i/>
+          <w:iCs/>
+          <w:u w:val="single"/>
+          <w:lang w:val="en-US"/>
+        </w:rPr>
+        <w:t>Persistence DB</w:t>
+      </w:r>
+      <w:r>
+        <w:rPr>
+          <w:i/>
+          <w:iCs/>
+          <w:u w:val="none"/>
+          <w:lang w:val="en-US"/>
+        </w:rPr>
+        <w:t xml:space="preserve"> - </w:t>
+      </w:r>
+      <w:r>
+        <w:rPr>
+          <w:i/>
+          <w:iCs/>
+          <w:u w:val="none"/>
+          <w:lang w:val="en-US"/>
+        </w:rPr>
+        <w:t>SoreuTable</w:t>
+      </w:r>
+    </w:p>
+    <w:p>
+      <w:pPr>
+        <w:pStyle w:val="Normal"/>
+        <w:numPr>
+          <w:ilvl w:val="1"/>
+          <w:numId w:val="1"/>
+        </w:numPr>
+        <w:rPr/>
+      </w:pPr>
+      <w:r>
+        <w:rPr>
+          <w:lang w:val="en-US"/>
+        </w:rPr>
+        <w:t xml:space="preserve">If the servizio (by ID) is already present in the </w:t>
+      </w:r>
+      <w:r>
+        <w:rPr>
+          <w:i/>
+          <w:iCs/>
+          <w:u w:val="single"/>
+          <w:lang w:val="en-US"/>
+        </w:rPr>
         <w:t>Staging DB</w:t>
       </w:r>
     </w:p>
@@ -1205,12 +1462,7 @@
           <w:ilvl w:val="2"/>
           <w:numId w:val="1"/>
         </w:numPr>
-        <w:rPr>
-          <w:i w:val="false"/>
-          <w:i w:val="false"/>
-          <w:iCs w:val="false"/>
-          <w:u w:val="none"/>
-        </w:rPr>
+        <w:rPr/>
       </w:pPr>
       <w:r>
         <w:rPr>
@@ -1229,12 +1481,7 @@
           <w:ilvl w:val="2"/>
           <w:numId w:val="1"/>
         </w:numPr>
-        <w:rPr>
-          <w:i w:val="false"/>
-          <w:i w:val="false"/>
-          <w:iCs w:val="false"/>
-          <w:u w:val="none"/>
-        </w:rPr>
+        <w:rPr/>
       </w:pPr>
       <w:r>
         <w:rPr>
@@ -1304,12 +1551,7 @@
           <w:ilvl w:val="3"/>
           <w:numId w:val="1"/>
         </w:numPr>
-        <w:rPr>
-          <w:i w:val="false"/>
-          <w:i w:val="false"/>
-          <w:iCs w:val="false"/>
-          <w:u w:val="none"/>
-        </w:rPr>
+        <w:rPr/>
       </w:pPr>
       <w:r>
         <w:rPr>
@@ -1810,7 +2052,7 @@
         </w:rPr>
         <w:t xml:space="preserve"> </w:t>
       </w:r>
-      <w:bookmarkStart w:id="0" w:name="__DdeLink__28_2481466479"/>
+      <w:bookmarkStart w:id="1" w:name="__DdeLink__28_2481466479"/>
       <w:r>
         <w:rPr>
           <w:b w:val="false"/>
@@ -1822,7 +2064,7 @@
         </w:rPr>
         <w:t>(if it fails, wait till it can be locked with timeout)</w:t>
       </w:r>
-      <w:bookmarkEnd w:id="0"/>
+      <w:bookmarkEnd w:id="1"/>
     </w:p>
     <w:p>
       <w:pPr>
@@ -1900,31 +2142,7 @@
           <w:bCs w:val="false"/>
           <w:lang w:val="en-US"/>
         </w:rPr>
-        <w:t xml:space="preserve">For all the DB entries in </w:t>
-      </w:r>
-      <w:r>
-        <w:rPr>
-          <w:b w:val="false"/>
-          <w:bCs w:val="false"/>
-          <w:lang w:val="en-US"/>
-        </w:rPr>
-        <w:t xml:space="preserve">servizi present in </w:t>
-      </w:r>
-      <w:r>
-        <w:rPr>
-          <w:b w:val="false"/>
-          <w:bCs w:val="false"/>
-          <w:lang w:val="en-US"/>
-        </w:rPr>
-        <w:t xml:space="preserve">the </w:t>
-      </w:r>
-      <w:r>
-        <w:rPr>
-          <w:b w:val="false"/>
-          <w:bCs w:val="false"/>
-          <w:lang w:val="en-US"/>
-        </w:rPr>
-        <w:t xml:space="preserve">Staging DB with </w:t>
+        <w:t xml:space="preserve">For all the DB entries in servizi present in the Staging DB with </w:t>
       </w:r>
       <w:r>
         <w:rPr>
@@ -1935,7 +2153,58 @@
           <w:u w:val="single"/>
           <w:lang w:val="en-US"/>
         </w:rPr>
-        <w:t>Error S</w:t>
+        <w:t>Error Status</w:t>
+      </w:r>
+      <w:r>
+        <w:rPr>
+          <w:b w:val="false"/>
+          <w:bCs w:val="false"/>
+          <w:i w:val="false"/>
+          <w:iCs w:val="false"/>
+          <w:u w:val="none"/>
+          <w:lang w:val="en-US"/>
+        </w:rPr>
+        <w:t xml:space="preserve"> </w:t>
+      </w:r>
+    </w:p>
+    <w:p>
+      <w:pPr>
+        <w:pStyle w:val="Normal"/>
+        <w:numPr>
+          <w:ilvl w:val="0"/>
+          <w:numId w:val="2"/>
+        </w:numPr>
+        <w:rPr>
+          <w:lang w:val="en-US"/>
+        </w:rPr>
+      </w:pPr>
+      <w:r>
+        <w:rPr>
+          <w:b w:val="false"/>
+          <w:bCs w:val="false"/>
+          <w:i w:val="false"/>
+          <w:iCs w:val="false"/>
+          <w:u w:val="none"/>
+          <w:lang w:val="en-US"/>
+        </w:rPr>
+        <w:t>Set the MEZZO_ID as blocked for posting.</w:t>
+      </w:r>
+    </w:p>
+    <w:p>
+      <w:pPr>
+        <w:pStyle w:val="Normal"/>
+        <w:rPr/>
+      </w:pPr>
+      <w:r>
+        <w:rPr>
+          <w:b w:val="false"/>
+          <w:bCs w:val="false"/>
+          <w:i w:val="false"/>
+          <w:iCs w:val="false"/>
+          <w:u w:val="none"/>
+          <w:lang w:val="en-US"/>
+        </w:rPr>
+        <w:t xml:space="preserve">For all the Staging DB entries with </w:t>
       </w:r>
       <w:r>
         <w:rPr>
@@ -1946,18 +2215,18 @@
           <w:u w:val="single"/>
           <w:lang w:val="en-US"/>
         </w:rPr>
-        <w:t>tatus</w:t>
-      </w:r>
-      <w:r>
-        <w:rPr>
-          <w:b w:val="false"/>
-          <w:bCs w:val="false"/>
-          <w:i w:val="false"/>
-          <w:iCs w:val="false"/>
-          <w:u w:val="none"/>
-          <w:lang w:val="en-US"/>
-        </w:rPr>
-        <w:t xml:space="preserve"> </w:t>
+        <w:t>Posting Status</w:t>
+      </w:r>
+      <w:r>
+        <w:rPr>
+          <w:b w:val="false"/>
+          <w:bCs w:val="false"/>
+          <w:i w:val="false"/>
+          <w:iCs w:val="false"/>
+          <w:u w:val="none"/>
+          <w:lang w:val="en-US"/>
+        </w:rPr>
+        <w:t xml:space="preserve"> (Analysis ordered by servizio ID)</w:t>
       </w:r>
     </w:p>
     <w:p>
@@ -1965,27 +2234,108 @@
         <w:pStyle w:val="Normal"/>
         <w:numPr>
           <w:ilvl w:val="0"/>
-          <w:numId w:val="2"/>
-        </w:numPr>
-        <w:rPr>
-          <w:lang w:val="en-US"/>
-        </w:rPr>
-      </w:pPr>
-      <w:r>
-        <w:rPr>
-          <w:b w:val="false"/>
-          <w:bCs w:val="false"/>
-          <w:i w:val="false"/>
-          <w:iCs w:val="false"/>
-          <w:u w:val="none"/>
-          <w:lang w:val="en-US"/>
-        </w:rPr>
-        <w:t>Set the MEZZO_ID as blocked for posting.</w:t>
-      </w:r>
-    </w:p>
-    <w:p>
-      <w:pPr>
-        <w:pStyle w:val="Normal"/>
+          <w:numId w:val="3"/>
+        </w:numPr>
+        <w:rPr>
+          <w:b/>
+          <w:b/>
+          <w:bCs/>
+        </w:rPr>
+      </w:pPr>
+      <w:r>
+        <w:rPr>
+          <w:b w:val="false"/>
+          <w:bCs w:val="false"/>
+          <w:i w:val="false"/>
+          <w:iCs w:val="false"/>
+          <w:u w:val="none"/>
+          <w:lang w:val="en-US"/>
+        </w:rPr>
+        <w:t>Check if the Servizio is valid:</w:t>
+      </w:r>
+    </w:p>
+    <w:p>
+      <w:pPr>
+        <w:pStyle w:val="Normal"/>
+        <w:numPr>
+          <w:ilvl w:val="1"/>
+          <w:numId w:val="3"/>
+        </w:numPr>
+        <w:rPr>
+          <w:b/>
+          <w:b/>
+          <w:bCs/>
+        </w:rPr>
+      </w:pPr>
+      <w:r>
+        <w:rPr>
+          <w:b w:val="false"/>
+          <w:bCs w:val="false"/>
+          <w:i w:val="false"/>
+          <w:iCs w:val="false"/>
+          <w:u w:val="none"/>
+          <w:lang w:val="en-US"/>
+        </w:rPr>
+        <w:t>KM &gt; 0</w:t>
+      </w:r>
+    </w:p>
+    <w:p>
+      <w:pPr>
+        <w:pStyle w:val="Normal"/>
+        <w:numPr>
+          <w:ilvl w:val="1"/>
+          <w:numId w:val="3"/>
+        </w:numPr>
+        <w:rPr>
+          <w:b/>
+          <w:b/>
+          <w:bCs/>
+        </w:rPr>
+      </w:pPr>
+      <w:r>
+        <w:rPr>
+          <w:b w:val="false"/>
+          <w:bCs w:val="false"/>
+          <w:i w:val="false"/>
+          <w:iCs w:val="false"/>
+          <w:u w:val="none"/>
+          <w:lang w:val="en-US"/>
+        </w:rPr>
+        <w:t>It has to have a MEZZO_ID</w:t>
+      </w:r>
+    </w:p>
+    <w:p>
+      <w:pPr>
+        <w:pStyle w:val="Normal"/>
+        <w:numPr>
+          <w:ilvl w:val="1"/>
+          <w:numId w:val="3"/>
+        </w:numPr>
+        <w:rPr>
+          <w:b/>
+          <w:b/>
+          <w:bCs/>
+        </w:rPr>
+      </w:pPr>
+      <w:r>
+        <w:rPr>
+          <w:b w:val="false"/>
+          <w:bCs w:val="false"/>
+          <w:i w:val="false"/>
+          <w:iCs w:val="false"/>
+          <w:u w:val="none"/>
+          <w:lang w:val="en-US"/>
+        </w:rPr>
+        <w:t>The MEZZO_ID must not be blocked for posting</w:t>
+      </w:r>
+    </w:p>
+    <w:p>
+      <w:pPr>
+        <w:pStyle w:val="Normal"/>
+        <w:numPr>
+          <w:ilvl w:val="1"/>
+          <w:numId w:val="3"/>
+        </w:numPr>
         <w:rPr/>
       </w:pPr>
       <w:r>
@@ -1997,40 +2347,7 @@
           <w:u w:val="none"/>
           <w:lang w:val="en-US"/>
         </w:rPr>
-        <w:t xml:space="preserve">For all the </w:t>
-      </w:r>
-      <w:r>
-        <w:rPr>
-          <w:b w:val="false"/>
-          <w:bCs w:val="false"/>
-          <w:i w:val="false"/>
-          <w:iCs w:val="false"/>
-          <w:u w:val="none"/>
-          <w:lang w:val="en-US"/>
-        </w:rPr>
-        <w:t xml:space="preserve">Staging </w:t>
-      </w:r>
-      <w:r>
-        <w:rPr>
-          <w:b w:val="false"/>
-          <w:bCs w:val="false"/>
-          <w:i w:val="false"/>
-          <w:iCs w:val="false"/>
-          <w:u w:val="none"/>
-          <w:lang w:val="en-US"/>
-        </w:rPr>
-        <w:t xml:space="preserve">DB entries </w:t>
-      </w:r>
-      <w:r>
-        <w:rPr>
-          <w:b w:val="false"/>
-          <w:bCs w:val="false"/>
-          <w:i w:val="false"/>
-          <w:iCs w:val="false"/>
-          <w:u w:val="none"/>
-          <w:lang w:val="en-US"/>
-        </w:rPr>
-        <w:t xml:space="preserve">with </w:t>
+        <w:t xml:space="preserve">The servizio should not be also present in the  </w:t>
       </w:r>
       <w:r>
         <w:rPr>
@@ -2041,54 +2358,7 @@
           <w:u w:val="single"/>
           <w:lang w:val="en-US"/>
         </w:rPr>
-        <w:t>Posting Status</w:t>
-      </w:r>
-      <w:r>
-        <w:rPr>
-          <w:b w:val="false"/>
-          <w:bCs w:val="false"/>
-          <w:i w:val="false"/>
-          <w:iCs w:val="false"/>
-          <w:u w:val="none"/>
-          <w:lang w:val="en-US"/>
-        </w:rPr>
-        <w:t xml:space="preserve"> </w:t>
-      </w:r>
-      <w:r>
-        <w:rPr>
-          <w:b w:val="false"/>
-          <w:bCs w:val="false"/>
-          <w:i w:val="false"/>
-          <w:iCs w:val="false"/>
-          <w:u w:val="none"/>
-          <w:lang w:val="en-US"/>
-        </w:rPr>
-        <w:t>(Analysis ordered by servizio ID)</w:t>
-      </w:r>
-    </w:p>
-    <w:p>
-      <w:pPr>
-        <w:pStyle w:val="Normal"/>
-        <w:numPr>
-          <w:ilvl w:val="0"/>
-          <w:numId w:val="3"/>
-        </w:numPr>
-        <w:rPr>
-          <w:b/>
-          <w:b/>
-          <w:bCs/>
-        </w:rPr>
-      </w:pPr>
-      <w:r>
-        <w:rPr>
-          <w:b w:val="false"/>
-          <w:bCs w:val="false"/>
-          <w:i w:val="false"/>
-          <w:iCs w:val="false"/>
-          <w:u w:val="none"/>
-          <w:lang w:val="en-US"/>
-        </w:rPr>
-        <w:t>Check if the Servizio is valid:</w:t>
+        <w:t>Error Section</w:t>
       </w:r>
     </w:p>
     <w:p>
@@ -2098,86 +2368,7 @@
           <w:ilvl w:val="1"/>
           <w:numId w:val="3"/>
         </w:numPr>
-        <w:rPr>
-          <w:b/>
-          <w:b/>
-          <w:bCs/>
-        </w:rPr>
-      </w:pPr>
-      <w:r>
-        <w:rPr>
-          <w:b w:val="false"/>
-          <w:bCs w:val="false"/>
-          <w:i w:val="false"/>
-          <w:iCs w:val="false"/>
-          <w:u w:val="none"/>
-          <w:lang w:val="en-US"/>
-        </w:rPr>
-        <w:t>KM &gt; 0</w:t>
-      </w:r>
-    </w:p>
-    <w:p>
-      <w:pPr>
-        <w:pStyle w:val="Normal"/>
-        <w:numPr>
-          <w:ilvl w:val="1"/>
-          <w:numId w:val="3"/>
-        </w:numPr>
-        <w:rPr>
-          <w:b/>
-          <w:b/>
-          <w:bCs/>
-        </w:rPr>
-      </w:pPr>
-      <w:r>
-        <w:rPr>
-          <w:b w:val="false"/>
-          <w:bCs w:val="false"/>
-          <w:i w:val="false"/>
-          <w:iCs w:val="false"/>
-          <w:u w:val="none"/>
-          <w:lang w:val="en-US"/>
-        </w:rPr>
-        <w:t>It has to have a MEZZO_ID</w:t>
-      </w:r>
-    </w:p>
-    <w:p>
-      <w:pPr>
-        <w:pStyle w:val="Normal"/>
-        <w:numPr>
-          <w:ilvl w:val="1"/>
-          <w:numId w:val="3"/>
-        </w:numPr>
-        <w:rPr>
-          <w:b/>
-          <w:b/>
-          <w:bCs/>
-        </w:rPr>
-      </w:pPr>
-      <w:r>
-        <w:rPr>
-          <w:b w:val="false"/>
-          <w:bCs w:val="false"/>
-          <w:i w:val="false"/>
-          <w:iCs w:val="false"/>
-          <w:u w:val="none"/>
-          <w:lang w:val="en-US"/>
-        </w:rPr>
-        <w:t>The MEZZO_ID must not be blocked for posting</w:t>
-      </w:r>
-    </w:p>
-    <w:p>
-      <w:pPr>
-        <w:pStyle w:val="Normal"/>
-        <w:numPr>
-          <w:ilvl w:val="1"/>
-          <w:numId w:val="3"/>
-        </w:numPr>
-        <w:rPr>
-          <w:b/>
-          <w:b/>
-          <w:bCs/>
-        </w:rPr>
+        <w:rPr/>
       </w:pPr>
       <w:r>
         <w:rPr>
@@ -2199,18 +2390,102 @@
           <w:u w:val="single"/>
           <w:lang w:val="en-US"/>
         </w:rPr>
-        <w:t>Error Section</w:t>
-      </w:r>
-      <w:r>
-        <w:rPr>
-          <w:b w:val="false"/>
-          <w:bCs w:val="false"/>
-          <w:i w:val="false"/>
-          <w:iCs w:val="false"/>
-          <w:u w:val="none"/>
-          <w:lang w:val="en-US"/>
-        </w:rPr>
-        <w:t xml:space="preserve"> </w:t>
+        <w:t>Persistence DB</w:t>
+      </w:r>
+      <w:r>
+        <w:rPr>
+          <w:b w:val="false"/>
+          <w:bCs w:val="false"/>
+          <w:i w:val="false"/>
+          <w:iCs w:val="false"/>
+          <w:u w:val="none"/>
+          <w:lang w:val="en-US"/>
+        </w:rPr>
+        <w:t xml:space="preserve"> – SOREU Como Table</w:t>
+      </w:r>
+    </w:p>
+    <w:p>
+      <w:pPr>
+        <w:pStyle w:val="Normal"/>
+        <w:numPr>
+          <w:ilvl w:val="0"/>
+          <w:numId w:val="3"/>
+        </w:numPr>
+        <w:rPr/>
+      </w:pPr>
+      <w:r>
+        <w:rPr>
+          <w:b w:val="false"/>
+          <w:bCs w:val="false"/>
+          <w:i w:val="false"/>
+          <w:iCs w:val="false"/>
+          <w:u w:val="none"/>
+          <w:lang w:val="en-US"/>
+        </w:rPr>
+        <w:t>If the servizio is valid add it to the list of servizi to be posted (classified by MEZZO_ID)</w:t>
+      </w:r>
+    </w:p>
+    <w:p>
+      <w:pPr>
+        <w:pStyle w:val="Normal"/>
+        <w:numPr>
+          <w:ilvl w:val="0"/>
+          <w:numId w:val="3"/>
+        </w:numPr>
+        <w:rPr/>
+      </w:pPr>
+      <w:r>
+        <w:rPr>
+          <w:b w:val="false"/>
+          <w:bCs w:val="false"/>
+          <w:i w:val="false"/>
+          <w:iCs w:val="false"/>
+          <w:u w:val="none"/>
+          <w:lang w:val="en-US"/>
+        </w:rPr>
+        <w:t>If the servizio is not valid, set the MEZZO_ID as blocked for posting</w:t>
+      </w:r>
+    </w:p>
+    <w:p>
+      <w:pPr>
+        <w:pStyle w:val="Normal"/>
+        <w:rPr>
+          <w:b/>
+          <w:b/>
+          <w:bCs/>
+        </w:rPr>
+      </w:pPr>
+      <w:r>
+        <w:rPr>
+          <w:b w:val="false"/>
+          <w:bCs w:val="false"/>
+          <w:i w:val="false"/>
+          <w:iCs w:val="false"/>
+          <w:u w:val="none"/>
+          <w:lang w:val="en-US"/>
+        </w:rPr>
+        <w:t>For every MEZZO_ID list (if not empty)</w:t>
+      </w:r>
+    </w:p>
+    <w:p>
+      <w:pPr>
+        <w:pStyle w:val="Normal"/>
+        <w:numPr>
+          <w:ilvl w:val="0"/>
+          <w:numId w:val="4"/>
+        </w:numPr>
+        <w:rPr/>
+      </w:pPr>
+      <w:r>
+        <w:rPr>
+          <w:b w:val="false"/>
+          <w:bCs w:val="false"/>
+          <w:i w:val="false"/>
+          <w:iCs w:val="false"/>
+          <w:u w:val="none"/>
+          <w:lang w:val="en-US"/>
+        </w:rPr>
+        <w:t xml:space="preserve">For every Servizio, check if its present in the  </w:t>
       </w:r>
       <w:r>
         <w:rPr>
@@ -2221,29 +2496,18 @@
           <w:u w:val="single"/>
           <w:lang w:val="en-US"/>
         </w:rPr>
-        <w:t>(</w:t>
-      </w:r>
-      <w:r>
-        <w:rPr>
-          <w:b w:val="false"/>
-          <w:bCs w:val="false"/>
-          <w:i w:val="false"/>
-          <w:iCs w:val="false"/>
-          <w:u w:val="none"/>
-          <w:lang w:val="en-US"/>
-        </w:rPr>
-        <w:t>Double Checking</w:t>
-      </w:r>
-      <w:r>
-        <w:rPr>
-          <w:b w:val="false"/>
-          <w:bCs w:val="false"/>
-          <w:i/>
-          <w:iCs/>
-          <w:u w:val="single"/>
-          <w:lang w:val="en-US"/>
-        </w:rPr>
-        <w:t>)</w:t>
+        <w:t xml:space="preserve">Persistence DB </w:t>
+      </w:r>
+      <w:r>
+        <w:rPr>
+          <w:b w:val="false"/>
+          <w:bCs w:val="false"/>
+          <w:i w:val="false"/>
+          <w:iCs w:val="false"/>
+          <w:u w:val="none"/>
+          <w:lang w:val="en-US"/>
+        </w:rPr>
+        <w:t>– SOREU Alpina, Metropolitana or Pianura Table by comparing the start date and time.</w:t>
       </w:r>
     </w:p>
     <w:p>
@@ -2251,150 +2515,20 @@
         <w:pStyle w:val="Normal"/>
         <w:numPr>
           <w:ilvl w:val="1"/>
-          <w:numId w:val="3"/>
-        </w:numPr>
-        <w:rPr>
-          <w:b/>
-          <w:b/>
-          <w:bCs/>
-        </w:rPr>
-      </w:pPr>
-      <w:r>
-        <w:rPr>
-          <w:b w:val="false"/>
-          <w:bCs w:val="false"/>
-          <w:i w:val="false"/>
-          <w:iCs w:val="false"/>
-          <w:u w:val="none"/>
-          <w:lang w:val="en-US"/>
-        </w:rPr>
-        <w:t xml:space="preserve">The servizio should not be also present in the  </w:t>
-      </w:r>
-      <w:r>
-        <w:rPr>
-          <w:b w:val="false"/>
-          <w:bCs w:val="false"/>
-          <w:i/>
-          <w:iCs/>
-          <w:u w:val="single"/>
-          <w:lang w:val="en-US"/>
-        </w:rPr>
-        <w:t>Persistence DB</w:t>
-      </w:r>
-      <w:r>
-        <w:rPr>
-          <w:b w:val="false"/>
-          <w:bCs w:val="false"/>
-          <w:i w:val="false"/>
-          <w:iCs w:val="false"/>
-          <w:u w:val="none"/>
-          <w:lang w:val="en-US"/>
-        </w:rPr>
-        <w:t xml:space="preserve"> </w:t>
-      </w:r>
-      <w:r>
-        <w:rPr>
-          <w:b w:val="false"/>
-          <w:bCs w:val="false"/>
-          <w:i/>
-          <w:iCs/>
-          <w:u w:val="single"/>
-          <w:lang w:val="en-US"/>
-        </w:rPr>
-        <w:t>(</w:t>
-      </w:r>
-      <w:r>
-        <w:rPr>
-          <w:b w:val="false"/>
-          <w:bCs w:val="false"/>
-          <w:i w:val="false"/>
-          <w:iCs w:val="false"/>
-          <w:u w:val="none"/>
-          <w:lang w:val="en-US"/>
-        </w:rPr>
-        <w:t>Double Checking</w:t>
-      </w:r>
-      <w:r>
-        <w:rPr>
-          <w:b w:val="false"/>
-          <w:bCs w:val="false"/>
-          <w:i/>
-          <w:iCs/>
-          <w:u w:val="single"/>
-          <w:lang w:val="en-US"/>
-        </w:rPr>
-        <w:t>)</w:t>
-      </w:r>
-    </w:p>
-    <w:p>
-      <w:pPr>
-        <w:pStyle w:val="Normal"/>
-        <w:numPr>
-          <w:ilvl w:val="0"/>
-          <w:numId w:val="3"/>
-        </w:numPr>
-        <w:rPr>
-          <w:b/>
-          <w:b/>
-          <w:bCs/>
-        </w:rPr>
-      </w:pPr>
-      <w:r>
-        <w:rPr>
-          <w:b w:val="false"/>
-          <w:bCs w:val="false"/>
-          <w:i w:val="false"/>
-          <w:iCs w:val="false"/>
-          <w:u w:val="none"/>
-          <w:lang w:val="en-US"/>
-        </w:rPr>
-        <w:t>If the servizio is valid add it to the list of servizi to be posted (classified by MEZZO_ID)</w:t>
-      </w:r>
-    </w:p>
-    <w:p>
-      <w:pPr>
-        <w:pStyle w:val="Normal"/>
-        <w:numPr>
-          <w:ilvl w:val="0"/>
-          <w:numId w:val="3"/>
-        </w:numPr>
-        <w:rPr>
-          <w:b/>
-          <w:b/>
-          <w:bCs/>
-        </w:rPr>
-      </w:pPr>
-      <w:r>
-        <w:rPr>
-          <w:b w:val="false"/>
-          <w:bCs w:val="false"/>
-          <w:i w:val="false"/>
-          <w:iCs w:val="false"/>
-          <w:u w:val="none"/>
-          <w:lang w:val="en-US"/>
-        </w:rPr>
-        <w:t>If the servizio is not valid, set the MEZZO_ID as blocked for posting</w:t>
-      </w:r>
-    </w:p>
-    <w:p>
-      <w:pPr>
-        <w:pStyle w:val="Normal"/>
-        <w:rPr>
-          <w:b/>
-          <w:b/>
-          <w:bCs/>
-        </w:rPr>
-      </w:pPr>
-      <w:r>
-        <w:rPr>
-          <w:b w:val="false"/>
-          <w:bCs w:val="false"/>
-          <w:i w:val="false"/>
-          <w:iCs w:val="false"/>
-          <w:u w:val="none"/>
-          <w:lang w:val="en-US"/>
-        </w:rPr>
-        <w:t>For every MEZZO_ID list (if not empty)</w:t>
+          <w:numId w:val="4"/>
+        </w:numPr>
+        <w:rPr/>
+      </w:pPr>
+      <w:r>
+        <w:rPr>
+          <w:b w:val="false"/>
+          <w:bCs w:val="false"/>
+          <w:i w:val="false"/>
+          <w:iCs w:val="false"/>
+          <w:u w:val="none"/>
+          <w:lang w:val="en-US"/>
+        </w:rPr>
+        <w:t>If its present, update the Paziente Data and add the Servizio Other ID to the Notes</w:t>
       </w:r>
     </w:p>
     <w:p>
@@ -2721,29 +2855,7 @@
           <w:u w:val="none"/>
           <w:lang w:val="en-US"/>
         </w:rPr>
-        <w:t xml:space="preserve"> all the the unposted servizi </w:t>
-      </w:r>
-      <w:r>
-        <w:rPr>
-          <w:b w:val="false"/>
-          <w:bCs w:val="false"/>
-          <w:i w:val="false"/>
-          <w:iCs w:val="false"/>
-          <w:u w:val="none"/>
-          <w:lang w:val="en-US"/>
-        </w:rPr>
-        <w:t>in</w:t>
-      </w:r>
-      <w:r>
-        <w:rPr>
-          <w:b w:val="false"/>
-          <w:bCs w:val="false"/>
-          <w:i w:val="false"/>
-          <w:iCs w:val="false"/>
-          <w:u w:val="none"/>
-          <w:lang w:val="en-US"/>
-        </w:rPr>
-        <w:t xml:space="preserve"> </w:t>
+        <w:t xml:space="preserve"> all the the unposted servizi in </w:t>
       </w:r>
       <w:r>
         <w:rPr>
@@ -2765,18 +2877,7 @@
           <w:u w:val="none"/>
           <w:lang w:val="en-US"/>
         </w:rPr>
-        <w:t xml:space="preserve"> </w:t>
-      </w:r>
-      <w:r>
-        <w:rPr>
-          <w:b w:val="false"/>
-          <w:bCs w:val="false"/>
-          <w:i w:val="false"/>
-          <w:iCs w:val="false"/>
-          <w:u w:val="none"/>
-          <w:lang w:val="en-US"/>
-        </w:rPr>
-        <w:t xml:space="preserve">with </w:t>
+        <w:t xml:space="preserve"> with </w:t>
       </w:r>
       <w:r>
         <w:rPr>
@@ -2787,18 +2888,7 @@
           <w:u w:val="single"/>
           <w:lang w:val="en-US"/>
         </w:rPr>
-        <w:t>Error S</w:t>
-      </w:r>
-      <w:r>
-        <w:rPr>
-          <w:b w:val="false"/>
-          <w:bCs w:val="false"/>
-          <w:i/>
-          <w:iCs/>
-          <w:u w:val="single"/>
-          <w:lang w:val="en-US"/>
-        </w:rPr>
-        <w:t>tatus</w:t>
+        <w:t>Error Status</w:t>
       </w:r>
     </w:p>
     <w:p>
@@ -2884,9 +2974,9 @@
       <w:lvlJc w:val="left"/>
       <w:pPr>
         <w:tabs>
-          <w:tab w:val="num" w:pos="720"/>
-        </w:tabs>
-        <w:ind w:left="720" w:hanging="360"/>
+          <w:tab w:val="num" w:pos="1080"/>
+        </w:tabs>
+        <w:ind w:left="1080" w:hanging="360"/>
       </w:pPr>
       <w:rPr>
         <w:rFonts w:ascii="Symbol" w:hAnsi="Symbol" w:cs="Symbol" w:hint="default"/>
@@ -2900,9 +2990,9 @@
       <w:lvlJc w:val="left"/>
       <w:pPr>
         <w:tabs>
-          <w:tab w:val="num" w:pos="1080"/>
-        </w:tabs>
-        <w:ind w:left="1080" w:hanging="360"/>
+          <w:tab w:val="num" w:pos="1440"/>
+        </w:tabs>
+        <w:ind w:left="1440" w:hanging="360"/>
       </w:pPr>
       <w:rPr>
         <w:rFonts w:ascii="OpenSymbol" w:hAnsi="OpenSymbol" w:cs="OpenSymbol" w:hint="default"/>
@@ -2916,9 +3006,9 @@
       <w:lvlJc w:val="left"/>
       <w:pPr>
         <w:tabs>
-          <w:tab w:val="num" w:pos="1440"/>
-        </w:tabs>
-        <w:ind w:left="1440" w:hanging="360"/>
+          <w:tab w:val="num" w:pos="1800"/>
+        </w:tabs>
+        <w:ind w:left="1800" w:hanging="360"/>
       </w:pPr>
       <w:rPr>
         <w:rFonts w:ascii="OpenSymbol" w:hAnsi="OpenSymbol" w:cs="OpenSymbol" w:hint="default"/>
@@ -2932,9 +3022,9 @@
       <w:lvlJc w:val="left"/>
       <w:pPr>
         <w:tabs>
-          <w:tab w:val="num" w:pos="1800"/>
-        </w:tabs>
-        <w:ind w:left="1800" w:hanging="360"/>
+          <w:tab w:val="num" w:pos="2160"/>
+        </w:tabs>
+        <w:ind w:left="2160" w:hanging="360"/>
       </w:pPr>
       <w:rPr>
         <w:rFonts w:ascii="Symbol" w:hAnsi="Symbol" w:cs="Symbol" w:hint="default"/>
@@ -2948,9 +3038,9 @@
       <w:lvlJc w:val="left"/>
       <w:pPr>
         <w:tabs>
-          <w:tab w:val="num" w:pos="2160"/>
-        </w:tabs>
-        <w:ind w:left="2160" w:hanging="360"/>
+          <w:tab w:val="num" w:pos="2520"/>
+        </w:tabs>
+        <w:ind w:left="2520" w:hanging="360"/>
       </w:pPr>
       <w:rPr>
         <w:rFonts w:ascii="OpenSymbol" w:hAnsi="OpenSymbol" w:cs="OpenSymbol" w:hint="default"/>
@@ -2964,9 +3054,9 @@
       <w:lvlJc w:val="left"/>
       <w:pPr>
         <w:tabs>
-          <w:tab w:val="num" w:pos="2520"/>
-        </w:tabs>
-        <w:ind w:left="2520" w:hanging="360"/>
+          <w:tab w:val="num" w:pos="2880"/>
+        </w:tabs>
+        <w:ind w:left="2880" w:hanging="360"/>
       </w:pPr>
       <w:rPr>
         <w:rFonts w:ascii="OpenSymbol" w:hAnsi="OpenSymbol" w:cs="OpenSymbol" w:hint="default"/>
@@ -2980,9 +3070,9 @@
       <w:lvlJc w:val="left"/>
       <w:pPr>
         <w:tabs>
-          <w:tab w:val="num" w:pos="2880"/>
-        </w:tabs>
-        <w:ind w:left="2880" w:hanging="360"/>
+          <w:tab w:val="num" w:pos="3240"/>
+        </w:tabs>
+        <w:ind w:left="3240" w:hanging="360"/>
       </w:pPr>
       <w:rPr>
         <w:rFonts w:ascii="Symbol" w:hAnsi="Symbol" w:cs="Symbol" w:hint="default"/>
@@ -2996,9 +3086,9 @@
       <w:lvlJc w:val="left"/>
       <w:pPr>
         <w:tabs>
-          <w:tab w:val="num" w:pos="3240"/>
-        </w:tabs>
-        <w:ind w:left="3240" w:hanging="360"/>
+          <w:tab w:val="num" w:pos="3600"/>
+        </w:tabs>
+        <w:ind w:left="3600" w:hanging="360"/>
       </w:pPr>
       <w:rPr>
         <w:rFonts w:ascii="OpenSymbol" w:hAnsi="OpenSymbol" w:cs="OpenSymbol" w:hint="default"/>
@@ -3012,9 +3102,9 @@
       <w:lvlJc w:val="left"/>
       <w:pPr>
         <w:tabs>
-          <w:tab w:val="num" w:pos="3600"/>
-        </w:tabs>
-        <w:ind w:left="3600" w:hanging="360"/>
+          <w:tab w:val="num" w:pos="3960"/>
+        </w:tabs>
+        <w:ind w:left="3960" w:hanging="360"/>
       </w:pPr>
       <w:rPr>
         <w:rFonts w:ascii="OpenSymbol" w:hAnsi="OpenSymbol" w:cs="OpenSymbol" w:hint="default"/>
@@ -3614,6 +3704,152 @@
     </w:lvl>
   </w:abstractNum>
   <w:abstractNum w:abstractNumId="6">
+    <w:lvl w:ilvl="0">
+      <w:start w:val="1"/>
+      <w:numFmt w:val="bullet"/>
+      <w:lvlText w:val=""/>
+      <w:lvlJc w:val="left"/>
+      <w:pPr>
+        <w:tabs>
+          <w:tab w:val="num" w:pos="720"/>
+        </w:tabs>
+        <w:ind w:left="720" w:hanging="360"/>
+      </w:pPr>
+      <w:rPr>
+        <w:rFonts w:ascii="Symbol" w:hAnsi="Symbol" w:cs="Symbol" w:hint="default"/>
+        <w:rFonts w:cs="OpenSymbol"/>
+      </w:rPr>
+    </w:lvl>
+    <w:lvl w:ilvl="1">
+      <w:start w:val="1"/>
+      <w:numFmt w:val="bullet"/>
+      <w:lvlText w:val="◦"/>
+      <w:lvlJc w:val="left"/>
+      <w:pPr>
+        <w:tabs>
+          <w:tab w:val="num" w:pos="1080"/>
+        </w:tabs>
+        <w:ind w:left="1080" w:hanging="360"/>
+      </w:pPr>
+      <w:rPr>
+        <w:rFonts w:ascii="OpenSymbol" w:hAnsi="OpenSymbol" w:cs="OpenSymbol" w:hint="default"/>
+        <w:rFonts w:cs="OpenSymbol"/>
+      </w:rPr>
+    </w:lvl>
+    <w:lvl w:ilvl="2">
+      <w:start w:val="1"/>
+      <w:numFmt w:val="bullet"/>
+      <w:lvlText w:val="▪"/>
+      <w:lvlJc w:val="left"/>
+      <w:pPr>
+        <w:tabs>
+          <w:tab w:val="num" w:pos="1440"/>
+        </w:tabs>
+        <w:ind w:left="1440" w:hanging="360"/>
+      </w:pPr>
+      <w:rPr>
+        <w:rFonts w:ascii="OpenSymbol" w:hAnsi="OpenSymbol" w:cs="OpenSymbol" w:hint="default"/>
+        <w:rFonts w:cs="OpenSymbol"/>
+      </w:rPr>
+    </w:lvl>
+    <w:lvl w:ilvl="3">
+      <w:start w:val="1"/>
+      <w:numFmt w:val="bullet"/>
+      <w:lvlText w:val=""/>
+      <w:lvlJc w:val="left"/>
+      <w:pPr>
+        <w:tabs>
+          <w:tab w:val="num" w:pos="1800"/>
+        </w:tabs>
+        <w:ind w:left="1800" w:hanging="360"/>
+      </w:pPr>
+      <w:rPr>
+        <w:rFonts w:ascii="Symbol" w:hAnsi="Symbol" w:cs="Symbol" w:hint="default"/>
+        <w:rFonts w:cs="OpenSymbol"/>
+      </w:rPr>
+    </w:lvl>
+    <w:lvl w:ilvl="4">
+      <w:start w:val="1"/>
+      <w:numFmt w:val="bullet"/>
+      <w:lvlText w:val="◦"/>
+      <w:lvlJc w:val="left"/>
+      <w:pPr>
+        <w:tabs>
+          <w:tab w:val="num" w:pos="2160"/>
+        </w:tabs>
+        <w:ind w:left="2160" w:hanging="360"/>
+      </w:pPr>
+      <w:rPr>
+        <w:rFonts w:ascii="OpenSymbol" w:hAnsi="OpenSymbol" w:cs="OpenSymbol" w:hint="default"/>
+        <w:rFonts w:cs="OpenSymbol"/>
+      </w:rPr>
+    </w:lvl>
+    <w:lvl w:ilvl="5">
+      <w:start w:val="1"/>
+      <w:numFmt w:val="bullet"/>
+      <w:lvlText w:val="▪"/>
+      <w:lvlJc w:val="left"/>
+      <w:pPr>
+        <w:tabs>
+          <w:tab w:val="num" w:pos="2520"/>
+        </w:tabs>
+        <w:ind w:left="2520" w:hanging="360"/>
+      </w:pPr>
+      <w:rPr>
+        <w:rFonts w:ascii="OpenSymbol" w:hAnsi="OpenSymbol" w:cs="OpenSymbol" w:hint="default"/>
+        <w:rFonts w:cs="OpenSymbol"/>
+      </w:rPr>
+    </w:lvl>
+    <w:lvl w:ilvl="6">
+      <w:start w:val="1"/>
+      <w:numFmt w:val="bullet"/>
+      <w:lvlText w:val=""/>
+      <w:lvlJc w:val="left"/>
+      <w:pPr>
+        <w:tabs>
+          <w:tab w:val="num" w:pos="2880"/>
+        </w:tabs>
+        <w:ind w:left="2880" w:hanging="360"/>
+      </w:pPr>
+      <w:rPr>
+        <w:rFonts w:ascii="Symbol" w:hAnsi="Symbol" w:cs="Symbol" w:hint="default"/>
+        <w:rFonts w:cs="OpenSymbol"/>
+      </w:rPr>
+    </w:lvl>
+    <w:lvl w:ilvl="7">
+      <w:start w:val="1"/>
+      <w:numFmt w:val="bullet"/>
+      <w:lvlText w:val="◦"/>
+      <w:lvlJc w:val="left"/>
+      <w:pPr>
+        <w:tabs>
+          <w:tab w:val="num" w:pos="3240"/>
+        </w:tabs>
+        <w:ind w:left="3240" w:hanging="360"/>
+      </w:pPr>
+      <w:rPr>
+        <w:rFonts w:ascii="OpenSymbol" w:hAnsi="OpenSymbol" w:cs="OpenSymbol" w:hint="default"/>
+        <w:rFonts w:cs="OpenSymbol"/>
+      </w:rPr>
+    </w:lvl>
+    <w:lvl w:ilvl="8">
+      <w:start w:val="1"/>
+      <w:numFmt w:val="bullet"/>
+      <w:lvlText w:val="▪"/>
+      <w:lvlJc w:val="left"/>
+      <w:pPr>
+        <w:tabs>
+          <w:tab w:val="num" w:pos="3600"/>
+        </w:tabs>
+        <w:ind w:left="3600" w:hanging="360"/>
+      </w:pPr>
+      <w:rPr>
+        <w:rFonts w:ascii="OpenSymbol" w:hAnsi="OpenSymbol" w:cs="OpenSymbol" w:hint="default"/>
+        <w:rFonts w:cs="OpenSymbol"/>
+      </w:rPr>
+    </w:lvl>
+  </w:abstractNum>
+  <w:abstractNum w:abstractNumId="7">
     <w:lvl w:ilvl="0">
       <w:start w:val="1"/>
       <w:numFmt w:val="none"/>
@@ -3722,6 +3958,9 @@
   </w:num>
   <w:num w:numId="6">
     <w:abstractNumId w:val="6"/>
+  </w:num>
+  <w:num w:numId="7">
+    <w:abstractNumId w:val="7"/>
   </w:num>
 </w:numbering>
 </file>

</xml_diff>